<commit_message>
Prepravke + .mdj fajlovi
</commit_message>
<xml_diff>
--- a/funkcionalni zahtjevi/registrovani korisnik/Registrovani_korisnik.docx
+++ b/funkcionalni zahtjevi/registrovani korisnik/Registrovani_korisnik.docx
@@ -614,6 +614,51 @@
           </w:p>
         </w:tc>
       </w:tr>
+      <w:tr>
+        <w:trPr>
+          <w:trHeight w:val="454"/>
+        </w:trPr>
+        <w:tc>
+          <w:tcPr>
+            <w:cnfStyle w:val="001000000000" w:firstRow="0" w:lastRow="0" w:firstColumn="1" w:lastColumn="0" w:oddVBand="0" w:evenVBand="0" w:oddHBand="0" w:evenHBand="0" w:firstRowFirstColumn="0" w:firstRowLastColumn="0" w:lastRowFirstColumn="0" w:lastRowLastColumn="0"/>
+            <w:tcW w:w="2641" w:type="dxa"/>
+            <w:shd w:val="clear" w:color="auto" w:fill="FFFFFF" w:themeFill="background1"/>
+          </w:tcPr>
+          <w:p>
+            <w:pPr>
+              <w:rPr>
+                <w:rFonts w:asciiTheme="minorHAnsi" w:hAnsiTheme="minorHAnsi" w:cstheme="minorHAnsi"/>
+              </w:rPr>
+            </w:pPr>
+            <w:r>
+              <w:rPr>
+                <w:rFonts w:asciiTheme="minorHAnsi" w:hAnsiTheme="minorHAnsi" w:cstheme="minorHAnsi"/>
+              </w:rPr>
+              <w:t>Postuslovi alternativnih tokova</w:t>
+            </w:r>
+          </w:p>
+        </w:tc>
+        <w:tc>
+          <w:tcPr>
+            <w:tcW w:w="6431" w:type="dxa"/>
+            <w:shd w:val="clear" w:color="auto" w:fill="FFFFFF" w:themeFill="background1"/>
+          </w:tcPr>
+          <w:p>
+            <w:pPr>
+              <w:cnfStyle w:val="000000000000" w:firstRow="0" w:lastRow="0" w:firstColumn="0" w:lastColumn="0" w:oddVBand="0" w:evenVBand="0" w:oddHBand="0" w:evenHBand="0" w:firstRowFirstColumn="0" w:firstRowLastColumn="0" w:lastRowFirstColumn="0" w:lastRowLastColumn="0"/>
+              <w:rPr>
+                <w:rFonts w:asciiTheme="minorHAnsi" w:hAnsiTheme="minorHAnsi" w:cstheme="minorHAnsi"/>
+              </w:rPr>
+            </w:pPr>
+            <w:r>
+              <w:rPr>
+                <w:rFonts w:asciiTheme="minorHAnsi" w:hAnsiTheme="minorHAnsi" w:cstheme="minorHAnsi"/>
+              </w:rPr>
+              <w:t xml:space="preserve">Nakon unosa korektnih podataka, korisnik se prijavio na sistem. </w:t>
+            </w:r>
+          </w:p>
+        </w:tc>
+      </w:tr>
     </w:tbl>
     <w:p/>
     <w:p>
@@ -1141,6 +1186,57 @@
           </w:p>
         </w:tc>
       </w:tr>
+      <w:tr>
+        <w:trPr>
+          <w:trHeight w:val="454"/>
+        </w:trPr>
+        <w:tc>
+          <w:tcPr>
+            <w:cnfStyle w:val="001000000000" w:firstRow="0" w:lastRow="0" w:firstColumn="1" w:lastColumn="0" w:oddVBand="0" w:evenVBand="0" w:oddHBand="0" w:evenHBand="0" w:firstRowFirstColumn="0" w:firstRowLastColumn="0" w:lastRowFirstColumn="0" w:lastRowLastColumn="0"/>
+            <w:tcW w:w="2641" w:type="dxa"/>
+            <w:shd w:val="clear" w:color="auto" w:fill="FFFFFF" w:themeFill="background1"/>
+          </w:tcPr>
+          <w:p>
+            <w:pPr>
+              <w:rPr>
+                <w:rFonts w:cstheme="minorHAnsi"/>
+              </w:rPr>
+            </w:pPr>
+            <w:r>
+              <w:rPr>
+                <w:rFonts w:asciiTheme="minorHAnsi" w:hAnsiTheme="minorHAnsi" w:cstheme="minorHAnsi"/>
+              </w:rPr>
+              <w:t>Postuslovi alternativnih tokova</w:t>
+            </w:r>
+          </w:p>
+        </w:tc>
+        <w:tc>
+          <w:tcPr>
+            <w:tcW w:w="6431" w:type="dxa"/>
+            <w:shd w:val="clear" w:color="auto" w:fill="FFFFFF" w:themeFill="background1"/>
+          </w:tcPr>
+          <w:p>
+            <w:pPr>
+              <w:cnfStyle w:val="000000000000" w:firstRow="0" w:lastRow="0" w:firstColumn="0" w:lastColumn="0" w:oddVBand="0" w:evenVBand="0" w:oddHBand="0" w:evenHBand="0" w:firstRowFirstColumn="0" w:firstRowLastColumn="0" w:lastRowFirstColumn="0" w:lastRowLastColumn="0"/>
+              <w:rPr>
+                <w:rFonts w:asciiTheme="minorHAnsi" w:hAnsiTheme="minorHAnsi" w:cstheme="minorHAnsi"/>
+              </w:rPr>
+            </w:pPr>
+            <w:r>
+              <w:rPr>
+                <w:rFonts w:asciiTheme="minorHAnsi" w:hAnsiTheme="minorHAnsi" w:cstheme="minorHAnsi"/>
+              </w:rPr>
+              <w:t xml:space="preserve">Korisnik ostaje prijavljen na </w:t>
+            </w:r>
+            <w:r>
+              <w:rPr>
+                <w:rFonts w:asciiTheme="minorHAnsi" w:hAnsiTheme="minorHAnsi" w:cstheme="minorHAnsi"/>
+              </w:rPr>
+              <w:t>system.</w:t>
+            </w:r>
+          </w:p>
+        </w:tc>
+      </w:tr>
     </w:tbl>
     <w:p/>
     <w:p/>
@@ -1154,7 +1250,6 @@
         </w:numPr>
       </w:pPr>
       <w:r>
-        <w:lastRenderedPageBreak/>
         <w:t>Rezervacija karte</w:t>
       </w:r>
     </w:p>
@@ -1741,6 +1836,54 @@
                 <w:szCs w:val="24"/>
               </w:rPr>
               <w:t>.</w:t>
+            </w:r>
+          </w:p>
+        </w:tc>
+      </w:tr>
+      <w:tr>
+        <w:trPr>
+          <w:trHeight w:val="454"/>
+        </w:trPr>
+        <w:tc>
+          <w:tcPr>
+            <w:cnfStyle w:val="001000000000" w:firstRow="0" w:lastRow="0" w:firstColumn="1" w:lastColumn="0" w:oddVBand="0" w:evenVBand="0" w:oddHBand="0" w:evenHBand="0" w:firstRowFirstColumn="0" w:firstRowLastColumn="0" w:lastRowFirstColumn="0" w:lastRowLastColumn="0"/>
+            <w:tcW w:w="2641" w:type="dxa"/>
+            <w:shd w:val="clear" w:color="auto" w:fill="FFFFFF" w:themeFill="background1"/>
+          </w:tcPr>
+          <w:p>
+            <w:pPr>
+              <w:rPr>
+                <w:rFonts w:cstheme="minorHAnsi"/>
+              </w:rPr>
+            </w:pPr>
+            <w:r>
+              <w:rPr>
+                <w:rFonts w:asciiTheme="minorHAnsi" w:hAnsiTheme="minorHAnsi" w:cstheme="minorHAnsi"/>
+              </w:rPr>
+              <w:t>Postuslovi alternativnih tokova</w:t>
+            </w:r>
+          </w:p>
+        </w:tc>
+        <w:tc>
+          <w:tcPr>
+            <w:tcW w:w="6431" w:type="dxa"/>
+            <w:shd w:val="clear" w:color="auto" w:fill="FFFFFF" w:themeFill="background1"/>
+          </w:tcPr>
+          <w:p>
+            <w:pPr>
+              <w:spacing w:before="100" w:beforeAutospacing="1" w:after="100" w:afterAutospacing="1"/>
+              <w:cnfStyle w:val="000000000000" w:firstRow="0" w:lastRow="0" w:firstColumn="0" w:lastColumn="0" w:oddVBand="0" w:evenVBand="0" w:oddHBand="0" w:evenHBand="0" w:firstRowFirstColumn="0" w:firstRowLastColumn="0" w:lastRowFirstColumn="0" w:lastRowLastColumn="0"/>
+              <w:rPr>
+                <w:rFonts w:asciiTheme="minorHAnsi" w:eastAsia="Times New Roman" w:hAnsiTheme="minorHAnsi" w:cstheme="minorHAnsi"/>
+                <w:szCs w:val="24"/>
+              </w:rPr>
+            </w:pPr>
+            <w:r>
+              <w:rPr>
+                <w:rFonts w:asciiTheme="minorHAnsi" w:eastAsia="Times New Roman" w:hAnsiTheme="minorHAnsi" w:cstheme="minorHAnsi"/>
+                <w:szCs w:val="24"/>
+              </w:rPr>
+              <w:t>Korisnik nije rezervisao kartu.</w:t>
             </w:r>
           </w:p>
         </w:tc>
@@ -2364,7 +2507,6 @@
         </w:numPr>
       </w:pPr>
       <w:r>
-        <w:lastRenderedPageBreak/>
         <w:t>Pregled korisničkog naloga</w:t>
       </w:r>
     </w:p>
@@ -2666,12 +2808,16 @@
               </w:numPr>
               <w:cnfStyle w:val="000000000000" w:firstRow="0" w:lastRow="0" w:firstColumn="0" w:lastColumn="0" w:oddVBand="0" w:evenVBand="0" w:oddHBand="0" w:evenHBand="0" w:firstRowFirstColumn="0" w:firstRowLastColumn="0" w:lastRowFirstColumn="0" w:lastRowLastColumn="0"/>
               <w:rPr>
-                <w:rFonts w:cstheme="minorHAnsi"/>
-              </w:rPr>
-            </w:pPr>
-            <w:r>
-              <w:rPr>
-                <w:rFonts w:cstheme="minorHAnsi"/>
+                <w:rFonts w:asciiTheme="minorHAnsi" w:hAnsiTheme="minorHAnsi" w:cstheme="minorHAnsi"/>
+                <w:sz w:val="22"/>
+                <w:szCs w:val="22"/>
+              </w:rPr>
+            </w:pPr>
+            <w:r>
+              <w:rPr>
+                <w:rFonts w:asciiTheme="minorHAnsi" w:hAnsiTheme="minorHAnsi" w:cstheme="minorHAnsi"/>
+                <w:sz w:val="22"/>
+                <w:szCs w:val="22"/>
               </w:rPr>
               <w:t>Korisnik je prijavljen na sistem.</w:t>
             </w:r>
@@ -3123,6 +3269,7 @@
                 <w:rFonts w:asciiTheme="minorHAnsi" w:hAnsiTheme="minorHAnsi" w:cstheme="minorHAnsi"/>
               </w:rPr>
             </w:pPr>
+            <w:bookmarkStart w:id="0" w:name="_GoBack"/>
             <w:r>
               <w:rPr>
                 <w:rFonts w:asciiTheme="minorHAnsi" w:hAnsiTheme="minorHAnsi" w:cstheme="minorHAnsi"/>
@@ -3152,6 +3299,132 @@
                 <w:szCs w:val="22"/>
               </w:rPr>
               <w:t>Sistem</w:t>
+            </w:r>
+          </w:p>
+        </w:tc>
+      </w:tr>
+      <w:bookmarkEnd w:id="0"/>
+      <w:tr>
+        <w:trPr>
+          <w:cnfStyle w:val="000000100000" w:firstRow="0" w:lastRow="0" w:firstColumn="0" w:lastColumn="0" w:oddVBand="0" w:evenVBand="0" w:oddHBand="1" w:evenHBand="0" w:firstRowFirstColumn="0" w:firstRowLastColumn="0" w:lastRowFirstColumn="0" w:lastRowLastColumn="0"/>
+          <w:trHeight w:val="454"/>
+        </w:trPr>
+        <w:tc>
+          <w:tcPr>
+            <w:cnfStyle w:val="001000000000" w:firstRow="0" w:lastRow="0" w:firstColumn="1" w:lastColumn="0" w:oddVBand="0" w:evenVBand="0" w:oddHBand="0" w:evenHBand="0" w:firstRowFirstColumn="0" w:firstRowLastColumn="0" w:lastRowFirstColumn="0" w:lastRowLastColumn="0"/>
+            <w:tcW w:w="2641" w:type="dxa"/>
+            <w:shd w:val="clear" w:color="auto" w:fill="F4EDF9"/>
+          </w:tcPr>
+          <w:p>
+            <w:pPr>
+              <w:rPr>
+                <w:rFonts w:asciiTheme="minorHAnsi" w:hAnsiTheme="minorHAnsi" w:cstheme="minorHAnsi"/>
+              </w:rPr>
+            </w:pPr>
+            <w:r>
+              <w:rPr>
+                <w:rFonts w:asciiTheme="minorHAnsi" w:hAnsiTheme="minorHAnsi" w:cstheme="minorHAnsi"/>
+              </w:rPr>
+              <w:t>Kratki opis</w:t>
+            </w:r>
+          </w:p>
+        </w:tc>
+        <w:tc>
+          <w:tcPr>
+            <w:tcW w:w="6431" w:type="dxa"/>
+            <w:shd w:val="clear" w:color="auto" w:fill="F4EDF9"/>
+          </w:tcPr>
+          <w:p>
+            <w:pPr>
+              <w:cnfStyle w:val="000000100000" w:firstRow="0" w:lastRow="0" w:firstColumn="0" w:lastColumn="0" w:oddVBand="0" w:evenVBand="0" w:oddHBand="1" w:evenHBand="0" w:firstRowFirstColumn="0" w:firstRowLastColumn="0" w:lastRowFirstColumn="0" w:lastRowLastColumn="0"/>
+              <w:rPr>
+                <w:rFonts w:asciiTheme="minorHAnsi" w:hAnsiTheme="minorHAnsi" w:cstheme="minorHAnsi"/>
+                <w:sz w:val="22"/>
+                <w:szCs w:val="22"/>
+              </w:rPr>
+            </w:pPr>
+            <w:r>
+              <w:rPr>
+                <w:rFonts w:asciiTheme="minorHAnsi" w:hAnsiTheme="minorHAnsi" w:cstheme="minorHAnsi"/>
+                <w:sz w:val="22"/>
+                <w:szCs w:val="22"/>
+              </w:rPr>
+              <w:t>Korisnik kupuje karte za željeni događaj.</w:t>
+            </w:r>
+          </w:p>
+        </w:tc>
+      </w:tr>
+      <w:tr>
+        <w:trPr>
+          <w:trHeight w:val="454"/>
+        </w:trPr>
+        <w:tc>
+          <w:tcPr>
+            <w:cnfStyle w:val="001000000000" w:firstRow="0" w:lastRow="0" w:firstColumn="1" w:lastColumn="0" w:oddVBand="0" w:evenVBand="0" w:oddHBand="0" w:evenHBand="0" w:firstRowFirstColumn="0" w:firstRowLastColumn="0" w:lastRowFirstColumn="0" w:lastRowLastColumn="0"/>
+            <w:tcW w:w="2641" w:type="dxa"/>
+            <w:shd w:val="clear" w:color="auto" w:fill="auto"/>
+          </w:tcPr>
+          <w:p>
+            <w:pPr>
+              <w:rPr>
+                <w:rFonts w:asciiTheme="minorHAnsi" w:hAnsiTheme="minorHAnsi" w:cstheme="minorHAnsi"/>
+              </w:rPr>
+            </w:pPr>
+            <w:r>
+              <w:rPr>
+                <w:rFonts w:asciiTheme="minorHAnsi" w:hAnsiTheme="minorHAnsi" w:cstheme="minorHAnsi"/>
+              </w:rPr>
+              <w:t>Preduslovi</w:t>
+            </w:r>
+          </w:p>
+        </w:tc>
+        <w:tc>
+          <w:tcPr>
+            <w:tcW w:w="6431" w:type="dxa"/>
+            <w:shd w:val="clear" w:color="auto" w:fill="auto"/>
+          </w:tcPr>
+          <w:p>
+            <w:pPr>
+              <w:pStyle w:val="ListParagraph"/>
+              <w:numPr>
+                <w:ilvl w:val="0"/>
+                <w:numId w:val="30"/>
+              </w:numPr>
+              <w:cnfStyle w:val="000000000000" w:firstRow="0" w:lastRow="0" w:firstColumn="0" w:lastColumn="0" w:oddVBand="0" w:evenVBand="0" w:oddHBand="0" w:evenHBand="0" w:firstRowFirstColumn="0" w:firstRowLastColumn="0" w:lastRowFirstColumn="0" w:lastRowLastColumn="0"/>
+              <w:rPr>
+                <w:rFonts w:asciiTheme="minorHAnsi" w:hAnsiTheme="minorHAnsi" w:cstheme="minorHAnsi"/>
+                <w:sz w:val="22"/>
+                <w:szCs w:val="22"/>
+              </w:rPr>
+            </w:pPr>
+            <w:r>
+              <w:rPr>
+                <w:rFonts w:asciiTheme="minorHAnsi" w:hAnsiTheme="minorHAnsi" w:cstheme="minorHAnsi"/>
+                <w:sz w:val="22"/>
+                <w:szCs w:val="22"/>
+              </w:rPr>
+              <w:t>Korisnik je odabrao karte za kupovinu.</w:t>
+            </w:r>
+          </w:p>
+          <w:p>
+            <w:pPr>
+              <w:pStyle w:val="ListParagraph"/>
+              <w:numPr>
+                <w:ilvl w:val="0"/>
+                <w:numId w:val="30"/>
+              </w:numPr>
+              <w:cnfStyle w:val="000000000000" w:firstRow="0" w:lastRow="0" w:firstColumn="0" w:lastColumn="0" w:oddVBand="0" w:evenVBand="0" w:oddHBand="0" w:evenHBand="0" w:firstRowFirstColumn="0" w:firstRowLastColumn="0" w:lastRowFirstColumn="0" w:lastRowLastColumn="0"/>
+              <w:rPr>
+                <w:rFonts w:cstheme="minorHAnsi"/>
+              </w:rPr>
+            </w:pPr>
+            <w:r>
+              <w:rPr>
+                <w:rFonts w:asciiTheme="minorHAnsi" w:hAnsiTheme="minorHAnsi" w:cstheme="minorHAnsi"/>
+                <w:sz w:val="22"/>
+                <w:szCs w:val="22"/>
+              </w:rPr>
+              <w:t>Korisnik ima status "zlatnog" korisnika.</w:t>
             </w:r>
           </w:p>
         </w:tc>
@@ -3177,7 +3450,7 @@
               <w:rPr>
                 <w:rFonts w:asciiTheme="minorHAnsi" w:hAnsiTheme="minorHAnsi" w:cstheme="minorHAnsi"/>
               </w:rPr>
-              <w:t>Kratki opis</w:t>
+              <w:t>Postuslovi</w:t>
             </w:r>
           </w:p>
         </w:tc>
@@ -3201,7 +3474,7 @@
                 <w:sz w:val="22"/>
                 <w:szCs w:val="22"/>
               </w:rPr>
-              <w:t>Korisnik kupuje karte za željeni događaj.</w:t>
+              <w:t>Korisnik je uspješno rezervisao i kupio karte za događaj, sistem je poslao potvrdu putem e-maila.</w:t>
             </w:r>
           </w:p>
         </w:tc>
@@ -3226,7 +3499,7 @@
               <w:rPr>
                 <w:rFonts w:asciiTheme="minorHAnsi" w:hAnsiTheme="minorHAnsi" w:cstheme="minorHAnsi"/>
               </w:rPr>
-              <w:t>Preduslovi</w:t>
+              <w:t>Koraci (osnovni tok)</w:t>
             </w:r>
           </w:p>
         </w:tc>
@@ -3240,22 +3513,28 @@
               <w:pStyle w:val="ListParagraph"/>
               <w:numPr>
                 <w:ilvl w:val="0"/>
-                <w:numId w:val="30"/>
+                <w:numId w:val="21"/>
               </w:numPr>
               <w:cnfStyle w:val="000000000000" w:firstRow="0" w:lastRow="0" w:firstColumn="0" w:lastColumn="0" w:oddVBand="0" w:evenVBand="0" w:oddHBand="0" w:evenHBand="0" w:firstRowFirstColumn="0" w:firstRowLastColumn="0" w:lastRowFirstColumn="0" w:lastRowLastColumn="0"/>
               <w:rPr>
-                <w:rFonts w:asciiTheme="minorHAnsi" w:hAnsiTheme="minorHAnsi" w:cstheme="minorHAnsi"/>
-                <w:sz w:val="22"/>
-                <w:szCs w:val="22"/>
-              </w:rPr>
-            </w:pPr>
-            <w:r>
-              <w:rPr>
-                <w:rFonts w:asciiTheme="minorHAnsi" w:hAnsiTheme="minorHAnsi" w:cstheme="minorHAnsi"/>
-                <w:sz w:val="22"/>
-                <w:szCs w:val="22"/>
-              </w:rPr>
-              <w:t>Korisnik je odabrao karte za kupovinu.</w:t>
+                <w:rFonts w:cstheme="minorHAnsi"/>
+              </w:rPr>
+            </w:pPr>
+            <w:r>
+              <w:rPr>
+                <w:rFonts w:asciiTheme="minorHAnsi" w:hAnsiTheme="minorHAnsi" w:cstheme="minorHAnsi"/>
+                <w:sz w:val="22"/>
+                <w:szCs w:val="22"/>
+              </w:rPr>
+              <w:t>Korisnik započinje kupovinu karte klikom na dugme „KUPI KARTU“</w:t>
+            </w:r>
+            <w:r>
+              <w:rPr>
+                <w:rFonts w:asciiTheme="minorHAnsi" w:hAnsiTheme="minorHAnsi" w:cstheme="minorHAnsi"/>
+                <w:sz w:val="22"/>
+                <w:szCs w:val="22"/>
+              </w:rPr>
+              <w:t>.</w:t>
             </w:r>
           </w:p>
           <w:p>
@@ -3263,7 +3542,7 @@
               <w:pStyle w:val="ListParagraph"/>
               <w:numPr>
                 <w:ilvl w:val="0"/>
-                <w:numId w:val="30"/>
+                <w:numId w:val="21"/>
               </w:numPr>
               <w:cnfStyle w:val="000000000000" w:firstRow="0" w:lastRow="0" w:firstColumn="0" w:lastColumn="0" w:oddVBand="0" w:evenVBand="0" w:oddHBand="0" w:evenHBand="0" w:firstRowFirstColumn="0" w:firstRowLastColumn="0" w:lastRowFirstColumn="0" w:lastRowLastColumn="0"/>
               <w:rPr>
@@ -3276,7 +3555,49 @@
                 <w:sz w:val="22"/>
                 <w:szCs w:val="22"/>
               </w:rPr>
-              <w:t>Korisnik ima status "zlatnog" korisnika.</w:t>
+              <w:t>Sistem generiše i prikazuje formu za kupovinu karte.</w:t>
+            </w:r>
+          </w:p>
+          <w:p>
+            <w:pPr>
+              <w:pStyle w:val="ListParagraph"/>
+              <w:numPr>
+                <w:ilvl w:val="0"/>
+                <w:numId w:val="21"/>
+              </w:numPr>
+              <w:cnfStyle w:val="000000000000" w:firstRow="0" w:lastRow="0" w:firstColumn="0" w:lastColumn="0" w:oddVBand="0" w:evenVBand="0" w:oddHBand="0" w:evenHBand="0" w:firstRowFirstColumn="0" w:firstRowLastColumn="0" w:lastRowFirstColumn="0" w:lastRowLastColumn="0"/>
+              <w:rPr>
+                <w:rFonts w:cstheme="minorHAnsi"/>
+              </w:rPr>
+            </w:pPr>
+            <w:r>
+              <w:rPr>
+                <w:rFonts w:asciiTheme="minorHAnsi" w:hAnsiTheme="minorHAnsi" w:cstheme="minorHAnsi"/>
+                <w:sz w:val="22"/>
+                <w:szCs w:val="22"/>
+              </w:rPr>
+              <w:t>Korisnik potvrđuje kupovinu karte.</w:t>
+            </w:r>
+          </w:p>
+          <w:p>
+            <w:pPr>
+              <w:pStyle w:val="ListParagraph"/>
+              <w:numPr>
+                <w:ilvl w:val="0"/>
+                <w:numId w:val="21"/>
+              </w:numPr>
+              <w:cnfStyle w:val="000000000000" w:firstRow="0" w:lastRow="0" w:firstColumn="0" w:lastColumn="0" w:oddVBand="0" w:evenVBand="0" w:oddHBand="0" w:evenHBand="0" w:firstRowFirstColumn="0" w:firstRowLastColumn="0" w:lastRowFirstColumn="0" w:lastRowLastColumn="0"/>
+              <w:rPr>
+                <w:rFonts w:cstheme="minorHAnsi"/>
+              </w:rPr>
+            </w:pPr>
+            <w:r>
+              <w:rPr>
+                <w:rFonts w:asciiTheme="minorHAnsi" w:hAnsiTheme="minorHAnsi" w:cstheme="minorHAnsi"/>
+                <w:sz w:val="22"/>
+                <w:szCs w:val="22"/>
+              </w:rPr>
+              <w:t>Sistem obrađuje podatke.</w:t>
             </w:r>
           </w:p>
         </w:tc>
@@ -3302,7 +3623,7 @@
               <w:rPr>
                 <w:rFonts w:asciiTheme="minorHAnsi" w:hAnsiTheme="minorHAnsi" w:cstheme="minorHAnsi"/>
               </w:rPr>
-              <w:t>Postuslovi</w:t>
+              <w:t>Alternative</w:t>
             </w:r>
           </w:p>
         </w:tc>
@@ -3326,7 +3647,7 @@
                 <w:sz w:val="22"/>
                 <w:szCs w:val="22"/>
               </w:rPr>
-              <w:t>Korisnik je uspješno rezervisao i kupio karte za događaj, sistem je poslao potvrdu putem e-maila.</w:t>
+              <w:t>3.a Korisnik odustaje od kupovine karte</w:t>
             </w:r>
           </w:p>
         </w:tc>
@@ -3339,159 +3660,51 @@
           <w:tcPr>
             <w:cnfStyle w:val="001000000000" w:firstRow="0" w:lastRow="0" w:firstColumn="1" w:lastColumn="0" w:oddVBand="0" w:evenVBand="0" w:oddHBand="0" w:evenHBand="0" w:firstRowFirstColumn="0" w:firstRowLastColumn="0" w:lastRowFirstColumn="0" w:lastRowLastColumn="0"/>
             <w:tcW w:w="2641" w:type="dxa"/>
-            <w:shd w:val="clear" w:color="auto" w:fill="auto"/>
-          </w:tcPr>
-          <w:p>
-            <w:pPr>
-              <w:rPr>
-                <w:rFonts w:asciiTheme="minorHAnsi" w:hAnsiTheme="minorHAnsi" w:cstheme="minorHAnsi"/>
-              </w:rPr>
-            </w:pPr>
-            <w:r>
-              <w:rPr>
-                <w:rFonts w:asciiTheme="minorHAnsi" w:hAnsiTheme="minorHAnsi" w:cstheme="minorHAnsi"/>
-              </w:rPr>
-              <w:t>Koraci (osnovni tok)</w:t>
+            <w:shd w:val="clear" w:color="auto" w:fill="FFFFFF" w:themeFill="background1"/>
+          </w:tcPr>
+          <w:p>
+            <w:pPr>
+              <w:rPr>
+                <w:rFonts w:cstheme="minorHAnsi"/>
+              </w:rPr>
+            </w:pPr>
+            <w:r>
+              <w:rPr>
+                <w:rFonts w:asciiTheme="minorHAnsi" w:hAnsiTheme="minorHAnsi" w:cstheme="minorHAnsi"/>
+              </w:rPr>
+              <w:t>Postuslovi alternativnih tokova</w:t>
             </w:r>
           </w:p>
         </w:tc>
         <w:tc>
           <w:tcPr>
             <w:tcW w:w="6431" w:type="dxa"/>
-            <w:shd w:val="clear" w:color="auto" w:fill="auto"/>
-          </w:tcPr>
-          <w:p>
-            <w:pPr>
-              <w:pStyle w:val="ListParagraph"/>
-              <w:numPr>
-                <w:ilvl w:val="0"/>
-                <w:numId w:val="21"/>
-              </w:numPr>
+            <w:shd w:val="clear" w:color="auto" w:fill="FFFFFF" w:themeFill="background1"/>
+          </w:tcPr>
+          <w:p>
+            <w:pPr>
               <w:cnfStyle w:val="000000000000" w:firstRow="0" w:lastRow="0" w:firstColumn="0" w:lastColumn="0" w:oddVBand="0" w:evenVBand="0" w:oddHBand="0" w:evenHBand="0" w:firstRowFirstColumn="0" w:firstRowLastColumn="0" w:lastRowFirstColumn="0" w:lastRowLastColumn="0"/>
               <w:rPr>
-                <w:rFonts w:cstheme="minorHAnsi"/>
-              </w:rPr>
-            </w:pPr>
-            <w:r>
-              <w:rPr>
-                <w:rFonts w:asciiTheme="minorHAnsi" w:hAnsiTheme="minorHAnsi" w:cstheme="minorHAnsi"/>
-                <w:sz w:val="22"/>
-                <w:szCs w:val="22"/>
-              </w:rPr>
-              <w:t>Korisnik započinje kupovinu karte klikom na dugme „KUPI KARTU“</w:t>
-            </w:r>
-          </w:p>
-          <w:p>
-            <w:pPr>
-              <w:pStyle w:val="ListParagraph"/>
-              <w:numPr>
-                <w:ilvl w:val="0"/>
-                <w:numId w:val="21"/>
-              </w:numPr>
-              <w:cnfStyle w:val="000000000000" w:firstRow="0" w:lastRow="0" w:firstColumn="0" w:lastColumn="0" w:oddVBand="0" w:evenVBand="0" w:oddHBand="0" w:evenHBand="0" w:firstRowFirstColumn="0" w:firstRowLastColumn="0" w:lastRowFirstColumn="0" w:lastRowLastColumn="0"/>
-              <w:rPr>
-                <w:rFonts w:cstheme="minorHAnsi"/>
-              </w:rPr>
-            </w:pPr>
-            <w:r>
-              <w:rPr>
-                <w:rFonts w:asciiTheme="minorHAnsi" w:hAnsiTheme="minorHAnsi" w:cstheme="minorHAnsi"/>
-                <w:sz w:val="22"/>
-                <w:szCs w:val="22"/>
-              </w:rPr>
-              <w:t>Sistem generiše i prikazuje formu za kupovinu karte.</w:t>
-            </w:r>
-          </w:p>
-          <w:p>
-            <w:pPr>
-              <w:pStyle w:val="ListParagraph"/>
-              <w:numPr>
-                <w:ilvl w:val="0"/>
-                <w:numId w:val="21"/>
-              </w:numPr>
-              <w:cnfStyle w:val="000000000000" w:firstRow="0" w:lastRow="0" w:firstColumn="0" w:lastColumn="0" w:oddVBand="0" w:evenVBand="0" w:oddHBand="0" w:evenHBand="0" w:firstRowFirstColumn="0" w:firstRowLastColumn="0" w:lastRowFirstColumn="0" w:lastRowLastColumn="0"/>
-              <w:rPr>
-                <w:rFonts w:cstheme="minorHAnsi"/>
-              </w:rPr>
-            </w:pPr>
-            <w:r>
-              <w:rPr>
-                <w:rFonts w:asciiTheme="minorHAnsi" w:hAnsiTheme="minorHAnsi" w:cstheme="minorHAnsi"/>
-                <w:sz w:val="22"/>
-                <w:szCs w:val="22"/>
-              </w:rPr>
-              <w:t>Korisnik potvrđuje kupovinu karte.</w:t>
-            </w:r>
-          </w:p>
-          <w:p>
-            <w:pPr>
-              <w:pStyle w:val="ListParagraph"/>
-              <w:numPr>
-                <w:ilvl w:val="0"/>
-                <w:numId w:val="21"/>
-              </w:numPr>
-              <w:cnfStyle w:val="000000000000" w:firstRow="0" w:lastRow="0" w:firstColumn="0" w:lastColumn="0" w:oddVBand="0" w:evenVBand="0" w:oddHBand="0" w:evenHBand="0" w:firstRowFirstColumn="0" w:firstRowLastColumn="0" w:lastRowFirstColumn="0" w:lastRowLastColumn="0"/>
-              <w:rPr>
-                <w:rFonts w:cstheme="minorHAnsi"/>
-              </w:rPr>
-            </w:pPr>
-            <w:r>
-              <w:rPr>
-                <w:rFonts w:asciiTheme="minorHAnsi" w:hAnsiTheme="minorHAnsi" w:cstheme="minorHAnsi"/>
-                <w:sz w:val="22"/>
-                <w:szCs w:val="22"/>
-              </w:rPr>
-              <w:t>Sistem obrađuje podatke.</w:t>
-            </w:r>
-          </w:p>
-        </w:tc>
-      </w:tr>
-      <w:tr>
-        <w:trPr>
-          <w:cnfStyle w:val="000000100000" w:firstRow="0" w:lastRow="0" w:firstColumn="0" w:lastColumn="0" w:oddVBand="0" w:evenVBand="0" w:oddHBand="1" w:evenHBand="0" w:firstRowFirstColumn="0" w:firstRowLastColumn="0" w:lastRowFirstColumn="0" w:lastRowLastColumn="0"/>
-          <w:trHeight w:val="454"/>
-        </w:trPr>
-        <w:tc>
-          <w:tcPr>
-            <w:cnfStyle w:val="001000000000" w:firstRow="0" w:lastRow="0" w:firstColumn="1" w:lastColumn="0" w:oddVBand="0" w:evenVBand="0" w:oddHBand="0" w:evenHBand="0" w:firstRowFirstColumn="0" w:firstRowLastColumn="0" w:lastRowFirstColumn="0" w:lastRowLastColumn="0"/>
-            <w:tcW w:w="2641" w:type="dxa"/>
-            <w:shd w:val="clear" w:color="auto" w:fill="F4EDF9"/>
-          </w:tcPr>
-          <w:p>
-            <w:pPr>
-              <w:rPr>
-                <w:rFonts w:asciiTheme="minorHAnsi" w:hAnsiTheme="minorHAnsi" w:cstheme="minorHAnsi"/>
-              </w:rPr>
-            </w:pPr>
-            <w:r>
-              <w:rPr>
-                <w:rFonts w:asciiTheme="minorHAnsi" w:hAnsiTheme="minorHAnsi" w:cstheme="minorHAnsi"/>
-              </w:rPr>
-              <w:t>Alternative</w:t>
-            </w:r>
-          </w:p>
-        </w:tc>
-        <w:tc>
-          <w:tcPr>
-            <w:tcW w:w="6431" w:type="dxa"/>
-            <w:shd w:val="clear" w:color="auto" w:fill="F4EDF9"/>
-          </w:tcPr>
-          <w:p>
-            <w:pPr>
-              <w:cnfStyle w:val="000000100000" w:firstRow="0" w:lastRow="0" w:firstColumn="0" w:lastColumn="0" w:oddVBand="0" w:evenVBand="0" w:oddHBand="1" w:evenHBand="0" w:firstRowFirstColumn="0" w:firstRowLastColumn="0" w:lastRowFirstColumn="0" w:lastRowLastColumn="0"/>
-              <w:rPr>
-                <w:rFonts w:asciiTheme="minorHAnsi" w:hAnsiTheme="minorHAnsi" w:cstheme="minorHAnsi"/>
-                <w:sz w:val="22"/>
-                <w:szCs w:val="22"/>
-              </w:rPr>
-            </w:pPr>
-            <w:r>
-              <w:rPr>
-                <w:rFonts w:asciiTheme="minorHAnsi" w:hAnsiTheme="minorHAnsi" w:cstheme="minorHAnsi"/>
-                <w:sz w:val="22"/>
-                <w:szCs w:val="22"/>
-              </w:rPr>
-              <w:t>3.a Korisnik odustaje od kupovine karte</w:t>
+                <w:rFonts w:asciiTheme="minorHAnsi" w:hAnsiTheme="minorHAnsi" w:cstheme="minorHAnsi"/>
+                <w:sz w:val="22"/>
+                <w:szCs w:val="22"/>
+              </w:rPr>
+            </w:pPr>
+            <w:r>
+              <w:rPr>
+                <w:rFonts w:asciiTheme="minorHAnsi" w:hAnsiTheme="minorHAnsi" w:cstheme="minorHAnsi"/>
+                <w:sz w:val="22"/>
+                <w:szCs w:val="22"/>
+              </w:rPr>
+              <w:t>Korisnik nije kupio karte za događaj.</w:t>
+            </w:r>
+            <w:r>
+              <w:rPr>
+                <w:rFonts w:asciiTheme="minorHAnsi" w:hAnsiTheme="minorHAnsi" w:cstheme="minorHAnsi"/>
+                <w:sz w:val="22"/>
+                <w:szCs w:val="22"/>
+              </w:rPr>
+              <w:t xml:space="preserve"> </w:t>
             </w:r>
           </w:p>
         </w:tc>
@@ -4008,15 +4221,7 @@
                 <w:sz w:val="22"/>
                 <w:szCs w:val="22"/>
               </w:rPr>
-              <w:t xml:space="preserve">Korisnik potvrđuje otkazivanje </w:t>
-            </w:r>
-            <w:r>
-              <w:rPr>
-                <w:rFonts w:asciiTheme="minorHAnsi" w:hAnsiTheme="minorHAnsi" w:cstheme="minorHAnsi"/>
-                <w:sz w:val="22"/>
-                <w:szCs w:val="22"/>
-              </w:rPr>
-              <w:t>rezervacije.</w:t>
+              <w:t>Korisnik šalje zahtjev za otkazivanje rezervacije.</w:t>
             </w:r>
           </w:p>
           <w:p>
@@ -4039,7 +4244,64 @@
                 <w:sz w:val="22"/>
                 <w:szCs w:val="22"/>
               </w:rPr>
-              <w:t>Sistem prihvata zahtjev i obrađuje podatke.</w:t>
+              <w:t xml:space="preserve">Sistem </w:t>
+            </w:r>
+            <w:r>
+              <w:rPr>
+                <w:rFonts w:asciiTheme="minorHAnsi" w:hAnsiTheme="minorHAnsi" w:cstheme="minorHAnsi"/>
+                <w:sz w:val="22"/>
+                <w:szCs w:val="22"/>
+              </w:rPr>
+              <w:t>obra</w:t>
+            </w:r>
+            <w:r>
+              <w:rPr>
+                <w:rFonts w:asciiTheme="minorHAnsi" w:hAnsiTheme="minorHAnsi" w:cstheme="minorHAnsi"/>
+                <w:sz w:val="22"/>
+                <w:szCs w:val="22"/>
+                <w:lang w:val="sr-Latn-RS"/>
+              </w:rPr>
+              <w:t xml:space="preserve">đuje </w:t>
+            </w:r>
+            <w:r>
+              <w:rPr>
+                <w:rFonts w:asciiTheme="minorHAnsi" w:hAnsiTheme="minorHAnsi" w:cstheme="minorHAnsi"/>
+                <w:sz w:val="22"/>
+                <w:szCs w:val="22"/>
+                <w:lang w:val="sr-Latn-RS"/>
+              </w:rPr>
+              <w:t>podatke.</w:t>
+            </w:r>
+          </w:p>
+          <w:p>
+            <w:pPr>
+              <w:pStyle w:val="ListParagraph"/>
+              <w:numPr>
+                <w:ilvl w:val="0"/>
+                <w:numId w:val="22"/>
+              </w:numPr>
+              <w:cnfStyle w:val="000000000000" w:firstRow="0" w:lastRow="0" w:firstColumn="0" w:lastColumn="0" w:oddVBand="0" w:evenVBand="0" w:oddHBand="0" w:evenHBand="0" w:firstRowFirstColumn="0" w:firstRowLastColumn="0" w:lastRowFirstColumn="0" w:lastRowLastColumn="0"/>
+              <w:rPr>
+                <w:rFonts w:asciiTheme="minorHAnsi" w:hAnsiTheme="minorHAnsi" w:cstheme="minorHAnsi"/>
+                <w:sz w:val="22"/>
+                <w:szCs w:val="22"/>
+              </w:rPr>
+            </w:pPr>
+            <w:r>
+              <w:rPr>
+                <w:rFonts w:asciiTheme="minorHAnsi" w:hAnsiTheme="minorHAnsi" w:cstheme="minorHAnsi"/>
+                <w:sz w:val="22"/>
+                <w:szCs w:val="22"/>
+              </w:rPr>
+              <w:t xml:space="preserve">Sistem </w:t>
+            </w:r>
+            <w:r>
+              <w:rPr>
+                <w:rFonts w:asciiTheme="minorHAnsi" w:hAnsiTheme="minorHAnsi" w:cstheme="minorHAnsi"/>
+                <w:sz w:val="22"/>
+                <w:szCs w:val="22"/>
+              </w:rPr>
+              <w:t>obavještava korisnika o uspješnom otkazivanju rezervacije.</w:t>
             </w:r>
           </w:p>
         </w:tc>
@@ -4085,15 +4347,70 @@
               <w:rPr>
                 <w:rFonts w:asciiTheme="minorHAnsi" w:hAnsiTheme="minorHAnsi" w:cstheme="minorHAnsi"/>
               </w:rPr>
-              <w:t xml:space="preserve">3.a Korisnik odustaje od rotkazivanja </w:t>
-            </w:r>
-            <w:bookmarkStart w:id="0" w:name="_GoBack"/>
-            <w:bookmarkEnd w:id="0"/>
+              <w:t xml:space="preserve">3.a Korisnik odustaje od </w:t>
+            </w:r>
+            <w:r>
+              <w:rPr>
+                <w:rFonts w:asciiTheme="minorHAnsi" w:hAnsiTheme="minorHAnsi" w:cstheme="minorHAnsi"/>
+              </w:rPr>
+              <w:t xml:space="preserve">otkazivanja </w:t>
+            </w:r>
+            <w:r>
+              <w:rPr>
+                <w:rFonts w:asciiTheme="minorHAnsi" w:hAnsiTheme="minorHAnsi" w:cstheme="minorHAnsi"/>
+              </w:rPr>
+              <w:t>r</w:t>
+            </w:r>
             <w:r>
               <w:rPr>
                 <w:rFonts w:asciiTheme="minorHAnsi" w:hAnsiTheme="minorHAnsi" w:cstheme="minorHAnsi"/>
               </w:rPr>
               <w:t>ezervacije karte.</w:t>
+            </w:r>
+          </w:p>
+        </w:tc>
+      </w:tr>
+      <w:tr>
+        <w:trPr>
+          <w:trHeight w:val="454"/>
+        </w:trPr>
+        <w:tc>
+          <w:tcPr>
+            <w:cnfStyle w:val="001000000000" w:firstRow="0" w:lastRow="0" w:firstColumn="1" w:lastColumn="0" w:oddVBand="0" w:evenVBand="0" w:oddHBand="0" w:evenHBand="0" w:firstRowFirstColumn="0" w:firstRowLastColumn="0" w:lastRowFirstColumn="0" w:lastRowLastColumn="0"/>
+            <w:tcW w:w="2641" w:type="dxa"/>
+            <w:shd w:val="clear" w:color="auto" w:fill="FFFFFF" w:themeFill="background1"/>
+          </w:tcPr>
+          <w:p>
+            <w:pPr>
+              <w:rPr>
+                <w:rFonts w:asciiTheme="minorHAnsi" w:hAnsiTheme="minorHAnsi" w:cstheme="minorHAnsi"/>
+              </w:rPr>
+            </w:pPr>
+            <w:r>
+              <w:rPr>
+                <w:rFonts w:asciiTheme="minorHAnsi" w:hAnsiTheme="minorHAnsi" w:cstheme="minorHAnsi"/>
+              </w:rPr>
+              <w:t>Postuslovi alternativnih tokova</w:t>
+            </w:r>
+          </w:p>
+        </w:tc>
+        <w:tc>
+          <w:tcPr>
+            <w:tcW w:w="6431" w:type="dxa"/>
+            <w:shd w:val="clear" w:color="auto" w:fill="FFFFFF" w:themeFill="background1"/>
+          </w:tcPr>
+          <w:p>
+            <w:pPr>
+              <w:cnfStyle w:val="000000000000" w:firstRow="0" w:lastRow="0" w:firstColumn="0" w:lastColumn="0" w:oddVBand="0" w:evenVBand="0" w:oddHBand="0" w:evenHBand="0" w:firstRowFirstColumn="0" w:firstRowLastColumn="0" w:lastRowFirstColumn="0" w:lastRowLastColumn="0"/>
+              <w:rPr>
+                <w:rFonts w:asciiTheme="minorHAnsi" w:hAnsiTheme="minorHAnsi" w:cstheme="minorHAnsi"/>
+              </w:rPr>
+            </w:pPr>
+            <w:r>
+              <w:rPr>
+                <w:rFonts w:asciiTheme="minorHAnsi" w:hAnsiTheme="minorHAnsi" w:cstheme="minorHAnsi"/>
+              </w:rPr>
+              <w:t>Rezervacije karata ostaju važeće.</w:t>
             </w:r>
           </w:p>
         </w:tc>
@@ -7634,7 +7951,7 @@
       <w:rFonts w:ascii="Times New Roman" w:hAnsi="Times New Roman"/>
       <w:sz w:val="24"/>
       <w:szCs w:val="20"/>
-      <w:lang w:eastAsia="sr-Latn-BA"/>
+      <w:lang w:val="en-US" w:eastAsia="sr-Latn-BA"/>
     </w:rPr>
     <w:tblPr>
       <w:tblStyleRowBandSize w:val="1"/>
@@ -8154,7 +8471,7 @@
 </file>
 
 <file path=customXml/itemProps1.xml><?xml version="1.0" encoding="utf-8"?>
-<ds:datastoreItem xmlns:ds="http://schemas.openxmlformats.org/officeDocument/2006/customXml" ds:itemID="{296E6D7D-F93F-4CB6-A245-510E71A0991A}">
+<ds:datastoreItem xmlns:ds="http://schemas.openxmlformats.org/officeDocument/2006/customXml" ds:itemID="{A69E92BD-BD3A-47B2-A318-2AC8C5625F5D}">
   <ds:schemaRefs>
     <ds:schemaRef ds:uri="http://schemas.openxmlformats.org/officeDocument/2006/bibliography"/>
   </ds:schemaRefs>

</xml_diff>